<commit_message>
updated room/activity/sql statements with some new annotations
</commit_message>
<xml_diff>
--- a/src/main/resources/SQL Statements.docx
+++ b/src/main/resources/SQL Statements.docx
@@ -881,6 +881,11 @@
         <w:t>);</w:t>
       </w:r>
       <w:proofErr w:type="gramEnd"/>
+    </w:p>
+    <w:p>
+      <w:pPr>
+        <w:spacing w:after="0" w:line="240" w:lineRule="auto"/>
+      </w:pPr>
     </w:p>
     <w:p>
       <w:pPr>

</xml_diff>

<commit_message>
added db init, add info automatically
</commit_message>
<xml_diff>
--- a/src/main/resources/SQL Statements.docx
+++ b/src/main/resources/SQL Statements.docx
@@ -29,49 +29,7 @@
         <w:spacing w:after="0" w:line="240" w:lineRule="auto"/>
       </w:pPr>
       <w:r>
-        <w:t>INSERT INTO activit</w:t>
-      </w:r>
-      <w:r>
-        <w:t>y</w:t>
-      </w:r>
-      <w:r>
-        <w:t xml:space="preserve"> (</w:t>
-      </w:r>
-      <w:r>
-        <w:t>name</w:t>
-      </w:r>
-      <w:r>
-        <w:t xml:space="preserve">, </w:t>
-      </w:r>
-      <w:r>
-        <w:t>d</w:t>
-      </w:r>
-      <w:r>
-        <w:t xml:space="preserve">escription, </w:t>
-      </w:r>
-      <w:r>
-        <w:t>s</w:t>
-      </w:r>
-      <w:r>
-        <w:t xml:space="preserve">pots, </w:t>
-      </w:r>
-      <w:r>
-        <w:t>i</w:t>
-      </w:r>
-      <w:r>
-        <w:t xml:space="preserve">mage1, </w:t>
-      </w:r>
-      <w:r>
-        <w:t>i</w:t>
-      </w:r>
-      <w:r>
-        <w:t xml:space="preserve">mage2, </w:t>
-      </w:r>
-      <w:r>
-        <w:t>i</w:t>
-      </w:r>
-      <w:r>
-        <w:t>mage3)</w:t>
+        <w:t>INSERT INTO activity (name, description, spots, image1, image2, image3)</w:t>
       </w:r>
     </w:p>
     <w:p>
@@ -95,15 +53,7 @@
         <w:spacing w:after="0" w:line="240" w:lineRule="auto"/>
       </w:pPr>
       <w:r>
-        <w:t xml:space="preserve"> 'Dive into the vibrant underwater world with our snorkeling excursions! Explore crystal-clear waters teeming with colorful coral reefs and exotic marine life. Whether you\'re a seasoned snorkeler or a </w:t>
-      </w:r>
-      <w:proofErr w:type="gramStart"/>
-      <w:r>
-        <w:t>first-timer</w:t>
-      </w:r>
-      <w:proofErr w:type="gramEnd"/>
-      <w:r>
-        <w:t>, our guided tours provide all the equipment and safety instructions you need for an unforgettable experience. Swim alongside tropical fish, discover hidden coves, and enjoy the serene beauty of the ocean. Perfect for families, couples, and solo adventurers, snorkeling at our resort offers a glimpse into the magical aquatic life that awaits just beneath the surface.',</w:t>
+        <w:t xml:space="preserve"> 'Dive into the vibrant underwater world with our snorkeling excursions! Explore crystal-clear waters teeming with colorful coral reefs and exotic marine life. Whether you\'re a seasoned snorkeler or a first-timer, our guided tours provide all the equipment and safety instructions you need for an unforgettable experience. Swim alongside tropical fish, discover hidden coves, and enjoy the serene beauty of the ocean. Perfect for families, couples, and solo adventurers, snorkeling at our resort offers a glimpse into the magical aquatic life that awaits just beneath the surface.',</w:t>
       </w:r>
     </w:p>
     <w:p>
@@ -492,18 +442,7 @@
         <w:spacing w:after="0" w:line="240" w:lineRule="auto"/>
       </w:pPr>
       <w:r>
-        <w:t xml:space="preserve"> ‘</w:t>
-      </w:r>
-      <w:hyperlink r:id="rId4" w:history="1">
-        <w:r>
-          <w:rPr>
-            <w:rStyle w:val="Hyperlink"/>
-          </w:rPr>
-          <w:t>https://img.freepik.com/free-photo/full-shot-people-stretching-near-lake_23-2148262490.jpg?uid=R106210913&amp;ga=GA1.1.75415720.1720630919&amp;semt=ais_hybrid</w:t>
-        </w:r>
-      </w:hyperlink>
-      <w:r>
-        <w:t>’,</w:t>
+        <w:t xml:space="preserve"> 'https://img.freepik.com/free-photo/full-shot-people-stretching-near-lake_23-2148262490.jpg?uid=R106210913&amp;ga=GA1.1.75415720.1720630919&amp;semt=ais_hybrid',</w:t>
       </w:r>
     </w:p>
     <w:p>
@@ -519,49 +458,32 @@
         <w:spacing w:after="0" w:line="240" w:lineRule="auto"/>
       </w:pPr>
       <w:r>
-        <w:t xml:space="preserve"> 'https://img.freepik.com/free-photo/full-shot-women-exercising-yoga-mat-beach_23-2149386477.jpg?t=st=1722473454~exp=1722477054~hmac=9bb74982bf387d39cf22cf372b8bad4f13df21818d8109ad3ea5616665f1d257&amp;w=996'</w:t>
-      </w:r>
-      <w:proofErr w:type="gramStart"/>
-      <w:r>
-        <w:t>);</w:t>
-      </w:r>
-      <w:proofErr w:type="gramEnd"/>
-    </w:p>
-    <w:p>
-      <w:pPr>
-        <w:spacing w:after="0" w:line="240" w:lineRule="auto"/>
-      </w:pPr>
-    </w:p>
-    <w:p>
-      <w:pPr>
-        <w:spacing w:after="0" w:line="240" w:lineRule="auto"/>
-      </w:pPr>
-      <w:r>
-        <w:t>(‘</w:t>
-      </w:r>
-      <w:r>
-        <w:t>Tropical Spa Retreat</w:t>
-      </w:r>
-      <w:r>
-        <w:t xml:space="preserve">’, </w:t>
-      </w:r>
-    </w:p>
-    <w:p>
-      <w:pPr>
-        <w:spacing w:after="0" w:line="240" w:lineRule="auto"/>
-      </w:pPr>
-      <w:r>
-        <w:t>‘</w:t>
-      </w:r>
-      <w:r>
-        <w:t xml:space="preserve">Escape to a world of tranquility with our Tropical Spa Retreat. This luxurious sanctuary offers a serene blend of natural beauty and sophisticated comfort, designed to rejuvenate </w:t>
+        <w:t xml:space="preserve"> 'https://img.freepik.com/free-photo/full-shot-women-exercising-yoga-mat-beach_23-2149386477.jpg?t=st=1722473454~exp=1722477054~hmac=9bb74982bf387d39cf22cf372b8bad4f13df21818d8109ad3ea5616665f1d257&amp;w=996'),</w:t>
+      </w:r>
+    </w:p>
+    <w:p>
+      <w:pPr>
+        <w:spacing w:after="0" w:line="240" w:lineRule="auto"/>
+      </w:pPr>
+    </w:p>
+    <w:p>
+      <w:pPr>
+        <w:spacing w:after="0" w:line="240" w:lineRule="auto"/>
+      </w:pPr>
+      <w:r>
+        <w:t xml:space="preserve">('Tropical Spa Retreat', </w:t>
+      </w:r>
+    </w:p>
+    <w:p>
+      <w:pPr>
+        <w:spacing w:after="0" w:line="240" w:lineRule="auto"/>
+      </w:pPr>
+      <w:r>
+        <w:t xml:space="preserve">'Escape to a world of tranquility with our Tropical Spa Retreat. This luxurious sanctuary offers a serene blend of natural beauty and sophisticated comfort, designed to rejuvenate </w:t>
       </w:r>
       <w:r>
         <w:lastRenderedPageBreak/>
-        <w:t>both body and mind. Nestled in a lush tropical setting, the retreat features spacious accommodations with elegant furnishings and panoramic views of verdant landscapes. Enjoy indulgent spa treatments in your private oasis, complete with a dedicated spa room and an outdoor relaxation area. Immerse yourself in a personalized wellness experience with exclusive access to our top-tier spa facilities, including a serene garden and rejuvenating wellness programs.</w:t>
-      </w:r>
-      <w:r>
-        <w:t>’,</w:t>
+        <w:t>both body and mind. Nestled in a lush tropical setting, the retreat features spacious accommodations with elegant furnishings and panoramic views of verdant landscapes. Enjoy indulgent spa treatments in your private oasis, complete with a dedicated spa room and an outdoor relaxation area. Immerse yourself in a personalized wellness experience with exclusive access to our top-tier spa facilities, including a serene garden and rejuvenating wellness programs.',</w:t>
       </w:r>
     </w:p>
     <w:p>
@@ -577,58 +499,24 @@
         <w:spacing w:after="0" w:line="240" w:lineRule="auto"/>
       </w:pPr>
       <w:r>
-        <w:t>‘</w:t>
-      </w:r>
-      <w:hyperlink r:id="rId5" w:tgtFrame="_blank" w:history="1">
-        <w:r>
-          <w:rPr>
-            <w:rStyle w:val="Hyperlink"/>
-          </w:rPr>
-          <w:t>https://media.istockphoto.com/id/470330582/photo/beautiful-young-woman-at-spa-outdoor.jpg?s=612x612&amp;w=0&amp;k=20&amp;c=fO80Rm0HO1TXi6-Xn7XK5NoK00nIDUv_yDGILs2ha7c=</w:t>
-        </w:r>
-      </w:hyperlink>
-      <w:r>
-        <w:t>’,</w:t>
-      </w:r>
-    </w:p>
-    <w:p>
-      <w:pPr>
-        <w:spacing w:after="0" w:line="240" w:lineRule="auto"/>
-      </w:pPr>
-      <w:r>
-        <w:t>‘</w:t>
-      </w:r>
-      <w:hyperlink r:id="rId6" w:tgtFrame="_blank" w:history="1">
-        <w:r>
-          <w:rPr>
-            <w:rStyle w:val="Hyperlink"/>
-          </w:rPr>
-          <w:t>https://res.klook.com/images/fl_lossy.progressive,q_65/c_fill,w_1200,h_630/w_80,x_15,y_15,g_south_west,l_Klook_water_br_trans_yhcmh3/activities/xdpqtxytsdlyctjzlrx9/Mud%20Bath%20at%20Galina%20Hotel%20and%20Spa%20.jpg</w:t>
-        </w:r>
-      </w:hyperlink>
-      <w:r>
-        <w:t>’,</w:t>
-      </w:r>
-      <w:r>
-        <w:br/>
-        <w:t>‘</w:t>
-      </w:r>
-      <w:hyperlink r:id="rId7" w:tgtFrame="_blank" w:history="1">
-        <w:r>
-          <w:rPr>
-            <w:rStyle w:val="Hyperlink"/>
-          </w:rPr>
-          <w:t>https://www.prensalibre.com/wp-content/uploads/2019/09/shutterstock_125874761.jpg?quality=52&amp;w=760&amp;h=430&amp;crop=1</w:t>
-        </w:r>
-      </w:hyperlink>
-      <w:r>
-        <w:t>’);</w:t>
-      </w:r>
-    </w:p>
-    <w:p>
-      <w:pPr>
-        <w:spacing w:after="0" w:line="240" w:lineRule="auto"/>
-      </w:pPr>
+        <w:t>'https://media.istockphoto.com/id/470330582/photo/beautiful-young-woman-at-spa-outdoor.jpg?s=612x612&amp;w=0&amp;k=20&amp;c=fO80Rm0HO1TXi6-Xn7XK5NoK00nIDUv_yDGILs2ha7c=',</w:t>
+      </w:r>
+    </w:p>
+    <w:p>
+      <w:pPr>
+        <w:spacing w:after="0" w:line="240" w:lineRule="auto"/>
+      </w:pPr>
+      <w:r>
+        <w:t>'https://res.klook.com/images/fl_lossy.progressive,q_65/c_fill,w_1200,h_630/w_80,x_15,y_15,g_south_west,l_Klook_water_br_trans_yhcmh3/activities/xdpqtxytsdlyctjzlrx9/Mud%20Bath%20at%20Galina%20Hotel%20and%20Spa%20.jpg',</w:t>
+      </w:r>
+    </w:p>
+    <w:p>
+      <w:pPr>
+        <w:spacing w:after="0" w:line="240" w:lineRule="auto"/>
+      </w:pPr>
+      <w:r>
+        <w:t>'https://www.prensalibre.com/wp-content/uploads/2019/09/shutterstock_125874761.jpg?quality=52&amp;w=760&amp;h=430&amp;crop=1');</w:t>
+      </w:r>
     </w:p>
     <w:p>
       <w:pPr>
@@ -678,15 +566,7 @@
         <w:spacing w:after="0" w:line="240" w:lineRule="auto"/>
       </w:pPr>
       <w:r>
-        <w:t xml:space="preserve">(102, 'Oceanfront Terrace Family Suite', 'Oceanfront', 'Suite', '1 King, 2 Twins, 1 Sofa Bed', 6, 'The Oceanfront Terrace Suite is on ground level, emerging from your spacious suite you will be directly on the beach which for children eager to participate in our many water activities will be a huge bonus! The master bedroom boasts a king-size </w:t>
-      </w:r>
-      <w:proofErr w:type="gramStart"/>
-      <w:r>
-        <w:t>bed</w:t>
-      </w:r>
-      <w:proofErr w:type="gramEnd"/>
-      <w:r>
-        <w:t xml:space="preserve"> and the second bedroom has twin beds. Outdoor living is also provided for with a terrace, day beds and dining area for the family to get together and still never miss a moment of glorious sunshine.', 'https://static.arocdn.com/Sites/50/carlisle_bay/uploads/images/rooms46/roomimagethumb34/Beach-Terrace-Suite-Living-Area.jpg', 'https://static.arocdn.com/Sites/50/carlisle_bay/uploads/images/rooms46/roomimagethumb34/Beach-Terrace.jpg', 'https://static.arocdn.com/Sites/50/carlisle_bay/uploads/images/rooms46/roomimagethumb34/Beach-Terrace-View.jpg'),</w:t>
+        <w:t>(102, 'Oceanfront Terrace Family Suite', 'Oceanfront', 'Suite', '1 King, 2 Twins, 1 Sofa Bed', 6, 'The Oceanfront Terrace Suite is on ground level, emerging from your spacious suite you will be directly on the beach which for children eager to participate in our many water activities will be a huge bonus! The master bedroom boasts a king-size bed and the second bedroom has twin beds. Outdoor living is also provided for with a terrace, day beds and dining area for the family to get together and still never miss a moment of glorious sunshine.', 'https://static.arocdn.com/Sites/50/carlisle_bay/uploads/images/rooms46/roomimagethumb34/Beach-Terrace-Suite-Living-Area.jpg', 'https://static.arocdn.com/Sites/50/carlisle_bay/uploads/images/rooms46/roomimagethumb34/Beach-Terrace.jpg', 'https://static.arocdn.com/Sites/50/carlisle_bay/uploads/images/rooms46/roomimagethumb34/Beach-Terrace-View.jpg'),</w:t>
       </w:r>
     </w:p>
     <w:p>
@@ -722,15 +602,7 @@
       </w:r>
       <w:proofErr w:type="spellEnd"/>
       <w:r>
-        <w:t xml:space="preserve"> suite features an open, airy layout that seamlessly connects to a lush outdoor space, where you can enjoy a refreshing dip in your own private </w:t>
-      </w:r>
-      <w:proofErr w:type="gramStart"/>
-      <w:r>
-        <w:t>pool, and</w:t>
-      </w:r>
-      <w:proofErr w:type="gramEnd"/>
-      <w:r>
-        <w:t xml:space="preserve"> relax in a king bed. With elegant decor and serene garden views, this suite provides a tranquil retreat for rejuvenation and peaceful escape. Ideal for couples seeking both comfort and exclusivity, the Garden Suite promises an unforgettable stay amidst natures beauty.', 'https://playa-cms-assets.s3.amazonaws.com/styled/Hyatt_Zilara_Cap_Cana/rooms/new20/hyatt-zilara-cap-cana-ocean-view-one-bedroom-master-swim-up-suite-room.jpg/eae81229981f7a3230e20831ec349497', 'https://playa-cms-assets.s3.amazonaws.com/styled/Hyatt_Zilara_Cap_Cana/rooms/new20/hyatt-zilara-cap-cana-ocean-view-one-bedroom-master-swim-up-suite-view.jpg/5647754643b1512738a01469a436e6d5', 'https://playa-cms-assets.s3.amazonaws.com/styled/Hyatt_Zilara_Cap_Cana/rooms/new20/hyatt-zilara-cap-cana-ocean-view-one-bedroom-master-swim-up-suite-bathroom-1.jpg/0948733f8eddecb10e2da060c8e4e0d0'),</w:t>
+        <w:t xml:space="preserve"> suite features an open, airy layout that seamlessly connects to a lush outdoor space, where you can enjoy a refreshing dip in your own private pool, and relax in a king bed. With elegant decor and serene garden views, this suite provides a tranquil retreat for rejuvenation and peaceful escape. Ideal for couples seeking both comfort and exclusivity, the Garden Suite promises an unforgettable stay amidst natures beauty.', 'https://playa-cms-assets.s3.amazonaws.com/styled/Hyatt_Zilara_Cap_Cana/rooms/new20/hyatt-zilara-cap-cana-ocean-view-one-bedroom-master-swim-up-suite-room.jpg/eae81229981f7a3230e20831ec349497', 'https://playa-cms-assets.s3.amazonaws.com/styled/Hyatt_Zilara_Cap_Cana/rooms/new20/hyatt-zilara-cap-cana-ocean-view-one-bedroom-master-swim-up-suite-view.jpg/5647754643b1512738a01469a436e6d5', 'https://playa-cms-assets.s3.amazonaws.com/styled/Hyatt_Zilara_Cap_Cana/rooms/new20/hyatt-zilara-cap-cana-ocean-view-one-bedroom-master-swim-up-suite-bathroom-1.jpg/0948733f8eddecb10e2da060c8e4e0d0'),</w:t>
       </w:r>
     </w:p>
     <w:p>
@@ -766,15 +638,7 @@
         <w:spacing w:after="0" w:line="240" w:lineRule="auto"/>
       </w:pPr>
       <w:r>
-        <w:t xml:space="preserve">(301, 'Horizon Haven Suite w/ Balcony', 'Ocean', 'Suite', '1 King, 2 Twins, 1 Sofa Bed', 6, 'Located on the family-dedicated area of the resort, the </w:t>
-      </w:r>
-      <w:proofErr w:type="gramStart"/>
-      <w:r>
-        <w:t>upper level</w:t>
-      </w:r>
-      <w:proofErr w:type="gramEnd"/>
-      <w:r>
-        <w:t xml:space="preserve"> Ocean View Family Suite has the advantage of two separate bedrooms and a balcony off the master bedroom with beach views. Comfort and style are reflected in the bright, tasteful décor and furnishings and all the extra touches you would expect are included. You can be assured that your family will be thrilled with their stay here.', 'https://www.majestic-resorts.com/en/dms/multiHotel-MajesticResorts/majesticElegance/rooms/new/elegance-club-junior-suite-jacuzzi/elegance-club-junior-suite-jacuzzi1-majestic-elegance-punta-cana.jpg', 'https://static.arocdn.com/Sites/50/carlisle_bay/uploads/images/rooms46/roomimagethumb34/CB_Bay_Suite_2_1.jpg', 'https://static.arocdn.com/Sites/50/carlisle_bay/uploads/images/rooms46/roomimagethumb34/Beach-Balcony-Twin-Room.jpg'),</w:t>
+        <w:t>(301, 'Horizon Haven Suite w/ Balcony', 'Ocean', 'Suite', '1 King, 2 Twins, 1 Sofa Bed', 6, 'Located on the family-dedicated area of the resort, the upper level Ocean View Family Suite has the advantage of two separate bedrooms and a balcony off the master bedroom with beach views. Comfort and style are reflected in the bright, tasteful décor and furnishings and all the extra touches you would expect are included. You can be assured that your family will be thrilled with their stay here.', 'https://www.majestic-resorts.com/en/dms/multiHotel-MajesticResorts/majesticElegance/rooms/new/elegance-club-junior-suite-jacuzzi/elegance-club-junior-suite-jacuzzi1-majestic-elegance-punta-cana.jpg', 'https://static.arocdn.com/Sites/50/carlisle_bay/uploads/images/rooms46/roomimagethumb34/CB_Bay_Suite_2_1.jpg', 'https://static.arocdn.com/Sites/50/carlisle_bay/uploads/images/rooms46/roomimagethumb34/Beach-Balcony-Twin-Room.jpg'),</w:t>
       </w:r>
     </w:p>
     <w:p>
@@ -874,13 +738,8 @@
       </w:r>
       <w:r>
         <w:lastRenderedPageBreak/>
-        <w:t>kitchen with a marble island, and a beautiful stone hot tub. Upstairs, 3 bedrooms offer ensuite bathrooms, luxury linens, flat-screen TVs, and Mexican-inspired decor, all opening to a wrap-around terrace for al fresco lounging. With access to nearby beach clubs, hiking and biking trails, and included amenities like daily housekeeping and 24/7 security, this villa promises an unforgettable tropical retreat.', 'https://gallery.streamlinevrs.com/units-gallery/00/05/4F/image_164231367.jpeg', 'https://gallery.streamlinevrs.com/units-gallery/00/05/4F/image_164231384.jpeg', 'https://gallery.streamlinevrs.com/units-gallery/00/05/4F/image_164231379.jpeg'</w:t>
-      </w:r>
-      <w:proofErr w:type="gramStart"/>
-      <w:r>
-        <w:t>);</w:t>
-      </w:r>
-      <w:proofErr w:type="gramEnd"/>
+        <w:t>kitchen with a marble island, and a beautiful stone hot tub. Upstairs, 3 bedrooms offer ensuite bathrooms, luxury linens, flat-screen TVs, and Mexican-inspired decor, all opening to a wrap-around terrace for al fresco lounging. With access to nearby beach clubs, hiking and biking trails, and included amenities like daily housekeeping and 24/7 security, this villa promises an unforgettable tropical retreat.', 'https://gallery.streamlinevrs.com/units-gallery/00/05/4F/image_164231367.jpeg', 'https://gallery.streamlinevrs.com/units-gallery/00/05/4F/image_164231384.jpeg', 'https://gallery.streamlinevrs.com/units-gallery/00/05/4F/image_164231379.jpeg');</w:t>
+      </w:r>
     </w:p>
     <w:p>
       <w:pPr>

</xml_diff>

<commit_message>
db init, add info automatically - user, room started
</commit_message>
<xml_diff>
--- a/src/main/resources/SQL Statements.docx
+++ b/src/main/resources/SQL Statements.docx
@@ -29,49 +29,7 @@
         <w:spacing w:after="0" w:line="240" w:lineRule="auto"/>
       </w:pPr>
       <w:r>
-        <w:t>INSERT INTO activit</w:t>
-      </w:r>
-      <w:r>
-        <w:t>y</w:t>
-      </w:r>
-      <w:r>
-        <w:t xml:space="preserve"> (</w:t>
-      </w:r>
-      <w:r>
-        <w:t>name</w:t>
-      </w:r>
-      <w:r>
-        <w:t xml:space="preserve">, </w:t>
-      </w:r>
-      <w:r>
-        <w:t>d</w:t>
-      </w:r>
-      <w:r>
-        <w:t xml:space="preserve">escription, </w:t>
-      </w:r>
-      <w:r>
-        <w:t>s</w:t>
-      </w:r>
-      <w:r>
-        <w:t xml:space="preserve">pots, </w:t>
-      </w:r>
-      <w:r>
-        <w:t>i</w:t>
-      </w:r>
-      <w:r>
-        <w:t xml:space="preserve">mage1, </w:t>
-      </w:r>
-      <w:r>
-        <w:t>i</w:t>
-      </w:r>
-      <w:r>
-        <w:t xml:space="preserve">mage2, </w:t>
-      </w:r>
-      <w:r>
-        <w:t>i</w:t>
-      </w:r>
-      <w:r>
-        <w:t>mage3)</w:t>
+        <w:t>INSERT INTO activity (name, description, spots, image1, image2, image3)</w:t>
       </w:r>
     </w:p>
     <w:p>
@@ -95,15 +53,7 @@
         <w:spacing w:after="0" w:line="240" w:lineRule="auto"/>
       </w:pPr>
       <w:r>
-        <w:t xml:space="preserve"> 'Dive into the vibrant underwater world with our snorkeling excursions! Explore crystal-clear waters teeming with colorful coral reefs and exotic marine life. Whether you\'re a seasoned snorkeler or a </w:t>
-      </w:r>
-      <w:proofErr w:type="gramStart"/>
-      <w:r>
-        <w:t>first-timer</w:t>
-      </w:r>
-      <w:proofErr w:type="gramEnd"/>
-      <w:r>
-        <w:t>, our guided tours provide all the equipment and safety instructions you need for an unforgettable experience. Swim alongside tropical fish, discover hidden coves, and enjoy the serene beauty of the ocean. Perfect for families, couples, and solo adventurers, snorkeling at our resort offers a glimpse into the magical aquatic life that awaits just beneath the surface.',</w:t>
+        <w:t xml:space="preserve"> 'Dive into the vibrant underwater world with our snorkeling excursions! Explore crystal-clear waters teeming with colorful coral reefs and exotic marine life. Whether you\'re a seasoned snorkeler or a first-timer, our guided tours provide all the equipment and safety instructions you need for an unforgettable experience. Swim alongside tropical fish, discover hidden coves, and enjoy the serene beauty of the ocean. Perfect for families, couples, and solo adventurers, snorkeling at our resort offers a glimpse into the magical aquatic life that awaits just beneath the surface.',</w:t>
       </w:r>
     </w:p>
     <w:p>
@@ -492,18 +442,7 @@
         <w:spacing w:after="0" w:line="240" w:lineRule="auto"/>
       </w:pPr>
       <w:r>
-        <w:t xml:space="preserve"> ‘</w:t>
-      </w:r>
-      <w:hyperlink r:id="rId4" w:history="1">
-        <w:r>
-          <w:rPr>
-            <w:rStyle w:val="Hyperlink"/>
-          </w:rPr>
-          <w:t>https://img.freepik.com/free-photo/full-shot-people-stretching-near-lake_23-2148262490.jpg?uid=R106210913&amp;ga=GA1.1.75415720.1720630919&amp;semt=ais_hybrid</w:t>
-        </w:r>
-      </w:hyperlink>
-      <w:r>
-        <w:t>’,</w:t>
+        <w:t xml:space="preserve"> 'https://img.freepik.com/free-photo/full-shot-people-stretching-near-lake_23-2148262490.jpg?uid=R106210913&amp;ga=GA1.1.75415720.1720630919&amp;semt=ais_hybrid',</w:t>
       </w:r>
     </w:p>
     <w:p>
@@ -519,49 +458,32 @@
         <w:spacing w:after="0" w:line="240" w:lineRule="auto"/>
       </w:pPr>
       <w:r>
-        <w:t xml:space="preserve"> 'https://img.freepik.com/free-photo/full-shot-women-exercising-yoga-mat-beach_23-2149386477.jpg?t=st=1722473454~exp=1722477054~hmac=9bb74982bf387d39cf22cf372b8bad4f13df21818d8109ad3ea5616665f1d257&amp;w=996'</w:t>
-      </w:r>
-      <w:proofErr w:type="gramStart"/>
-      <w:r>
-        <w:t>);</w:t>
-      </w:r>
-      <w:proofErr w:type="gramEnd"/>
-    </w:p>
-    <w:p>
-      <w:pPr>
-        <w:spacing w:after="0" w:line="240" w:lineRule="auto"/>
-      </w:pPr>
-    </w:p>
-    <w:p>
-      <w:pPr>
-        <w:spacing w:after="0" w:line="240" w:lineRule="auto"/>
-      </w:pPr>
-      <w:r>
-        <w:t>(‘</w:t>
-      </w:r>
-      <w:r>
-        <w:t>Tropical Spa Retreat</w:t>
-      </w:r>
-      <w:r>
-        <w:t xml:space="preserve">’, </w:t>
-      </w:r>
-    </w:p>
-    <w:p>
-      <w:pPr>
-        <w:spacing w:after="0" w:line="240" w:lineRule="auto"/>
-      </w:pPr>
-      <w:r>
-        <w:t>‘</w:t>
-      </w:r>
-      <w:r>
-        <w:t xml:space="preserve">Escape to a world of tranquility with our Tropical Spa Retreat. This luxurious sanctuary offers a serene blend of natural beauty and sophisticated comfort, designed to rejuvenate </w:t>
+        <w:t xml:space="preserve"> 'https://img.freepik.com/free-photo/full-shot-women-exercising-yoga-mat-beach_23-2149386477.jpg?t=st=1722473454~exp=1722477054~hmac=9bb74982bf387d39cf22cf372b8bad4f13df21818d8109ad3ea5616665f1d257&amp;w=996'),</w:t>
+      </w:r>
+    </w:p>
+    <w:p>
+      <w:pPr>
+        <w:spacing w:after="0" w:line="240" w:lineRule="auto"/>
+      </w:pPr>
+    </w:p>
+    <w:p>
+      <w:pPr>
+        <w:spacing w:after="0" w:line="240" w:lineRule="auto"/>
+      </w:pPr>
+      <w:r>
+        <w:t xml:space="preserve">('Tropical Spa Retreat', </w:t>
+      </w:r>
+    </w:p>
+    <w:p>
+      <w:pPr>
+        <w:spacing w:after="0" w:line="240" w:lineRule="auto"/>
+      </w:pPr>
+      <w:r>
+        <w:t xml:space="preserve">'Escape to a world of tranquility with our Tropical Spa Retreat. This luxurious sanctuary offers a serene blend of natural beauty and sophisticated comfort, designed to rejuvenate </w:t>
       </w:r>
       <w:r>
         <w:lastRenderedPageBreak/>
-        <w:t>both body and mind. Nestled in a lush tropical setting, the retreat features spacious accommodations with elegant furnishings and panoramic views of verdant landscapes. Enjoy indulgent spa treatments in your private oasis, complete with a dedicated spa room and an outdoor relaxation area. Immerse yourself in a personalized wellness experience with exclusive access to our top-tier spa facilities, including a serene garden and rejuvenating wellness programs.</w:t>
-      </w:r>
-      <w:r>
-        <w:t>’,</w:t>
+        <w:t>both body and mind. Nestled in a lush tropical setting, the retreat features spacious accommodations with elegant furnishings and panoramic views of verdant landscapes. Enjoy indulgent spa treatments in your private oasis, complete with a dedicated spa room and an outdoor relaxation area. Immerse yourself in a personalized wellness experience with exclusive access to our top-tier spa facilities, including a serene garden and rejuvenating wellness programs.',</w:t>
       </w:r>
     </w:p>
     <w:p>
@@ -577,58 +499,24 @@
         <w:spacing w:after="0" w:line="240" w:lineRule="auto"/>
       </w:pPr>
       <w:r>
-        <w:t>‘</w:t>
-      </w:r>
-      <w:hyperlink r:id="rId5" w:tgtFrame="_blank" w:history="1">
-        <w:r>
-          <w:rPr>
-            <w:rStyle w:val="Hyperlink"/>
-          </w:rPr>
-          <w:t>https://media.istockphoto.com/id/470330582/photo/beautiful-young-woman-at-spa-outdoor.jpg?s=612x612&amp;w=0&amp;k=20&amp;c=fO80Rm0HO1TXi6-Xn7XK5NoK00nIDUv_yDGILs2ha7c=</w:t>
-        </w:r>
-      </w:hyperlink>
-      <w:r>
-        <w:t>’,</w:t>
-      </w:r>
-    </w:p>
-    <w:p>
-      <w:pPr>
-        <w:spacing w:after="0" w:line="240" w:lineRule="auto"/>
-      </w:pPr>
-      <w:r>
-        <w:t>‘</w:t>
-      </w:r>
-      <w:hyperlink r:id="rId6" w:tgtFrame="_blank" w:history="1">
-        <w:r>
-          <w:rPr>
-            <w:rStyle w:val="Hyperlink"/>
-          </w:rPr>
-          <w:t>https://res.klook.com/images/fl_lossy.progressive,q_65/c_fill,w_1200,h_630/w_80,x_15,y_15,g_south_west,l_Klook_water_br_trans_yhcmh3/activities/xdpqtxytsdlyctjzlrx9/Mud%20Bath%20at%20Galina%20Hotel%20and%20Spa%20.jpg</w:t>
-        </w:r>
-      </w:hyperlink>
-      <w:r>
-        <w:t>’,</w:t>
-      </w:r>
-      <w:r>
-        <w:br/>
-        <w:t>‘</w:t>
-      </w:r>
-      <w:hyperlink r:id="rId7" w:tgtFrame="_blank" w:history="1">
-        <w:r>
-          <w:rPr>
-            <w:rStyle w:val="Hyperlink"/>
-          </w:rPr>
-          <w:t>https://www.prensalibre.com/wp-content/uploads/2019/09/shutterstock_125874761.jpg?quality=52&amp;w=760&amp;h=430&amp;crop=1</w:t>
-        </w:r>
-      </w:hyperlink>
-      <w:r>
-        <w:t>’);</w:t>
-      </w:r>
-    </w:p>
-    <w:p>
-      <w:pPr>
-        <w:spacing w:after="0" w:line="240" w:lineRule="auto"/>
-      </w:pPr>
+        <w:t>'https://media.istockphoto.com/id/470330582/photo/beautiful-young-woman-at-spa-outdoor.jpg?s=612x612&amp;w=0&amp;k=20&amp;c=fO80Rm0HO1TXi6-Xn7XK5NoK00nIDUv_yDGILs2ha7c=',</w:t>
+      </w:r>
+    </w:p>
+    <w:p>
+      <w:pPr>
+        <w:spacing w:after="0" w:line="240" w:lineRule="auto"/>
+      </w:pPr>
+      <w:r>
+        <w:t>'https://res.klook.com/images/fl_lossy.progressive,q_65/c_fill,w_1200,h_630/w_80,x_15,y_15,g_south_west,l_Klook_water_br_trans_yhcmh3/activities/xdpqtxytsdlyctjzlrx9/Mud%20Bath%20at%20Galina%20Hotel%20and%20Spa%20.jpg',</w:t>
+      </w:r>
+    </w:p>
+    <w:p>
+      <w:pPr>
+        <w:spacing w:after="0" w:line="240" w:lineRule="auto"/>
+      </w:pPr>
+      <w:r>
+        <w:t>'https://www.prensalibre.com/wp-content/uploads/2019/09/shutterstock_125874761.jpg?quality=52&amp;w=760&amp;h=430&amp;crop=1');</w:t>
+      </w:r>
     </w:p>
     <w:p>
       <w:pPr>
@@ -678,15 +566,7 @@
         <w:spacing w:after="0" w:line="240" w:lineRule="auto"/>
       </w:pPr>
       <w:r>
-        <w:t xml:space="preserve">(102, 'Oceanfront Terrace Family Suite', 'Oceanfront', 'Suite', '1 King, 2 Twins, 1 Sofa Bed', 6, 'The Oceanfront Terrace Suite is on ground level, emerging from your spacious suite you will be directly on the beach which for children eager to participate in our many water activities will be a huge bonus! The master bedroom boasts a king-size </w:t>
-      </w:r>
-      <w:proofErr w:type="gramStart"/>
-      <w:r>
-        <w:t>bed</w:t>
-      </w:r>
-      <w:proofErr w:type="gramEnd"/>
-      <w:r>
-        <w:t xml:space="preserve"> and the second bedroom has twin beds. Outdoor living is also provided for with a terrace, day beds and dining area for the family to get together and still never miss a moment of glorious sunshine.', 'https://static.arocdn.com/Sites/50/carlisle_bay/uploads/images/rooms46/roomimagethumb34/Beach-Terrace-Suite-Living-Area.jpg', 'https://static.arocdn.com/Sites/50/carlisle_bay/uploads/images/rooms46/roomimagethumb34/Beach-Terrace.jpg', 'https://static.arocdn.com/Sites/50/carlisle_bay/uploads/images/rooms46/roomimagethumb34/Beach-Terrace-View.jpg'),</w:t>
+        <w:t>(102, 'Oceanfront Terrace Family Suite', 'Oceanfront', 'Suite', '1 King, 2 Twins, 1 Sofa Bed', 6, 'The Oceanfront Terrace Suite is on ground level, emerging from your spacious suite you will be directly on the beach which for children eager to participate in our many water activities will be a huge bonus! The master bedroom boasts a king-size bed and the second bedroom has twin beds. Outdoor living is also provided for with a terrace, day beds and dining area for the family to get together and still never miss a moment of glorious sunshine.', 'https://static.arocdn.com/Sites/50/carlisle_bay/uploads/images/rooms46/roomimagethumb34/Beach-Terrace-Suite-Living-Area.jpg', 'https://static.arocdn.com/Sites/50/carlisle_bay/uploads/images/rooms46/roomimagethumb34/Beach-Terrace.jpg', 'https://static.arocdn.com/Sites/50/carlisle_bay/uploads/images/rooms46/roomimagethumb34/Beach-Terrace-View.jpg'),</w:t>
       </w:r>
     </w:p>
     <w:p>
@@ -722,15 +602,7 @@
       </w:r>
       <w:proofErr w:type="spellEnd"/>
       <w:r>
-        <w:t xml:space="preserve"> suite features an open, airy layout that seamlessly connects to a lush outdoor space, where you can enjoy a refreshing dip in your own private </w:t>
-      </w:r>
-      <w:proofErr w:type="gramStart"/>
-      <w:r>
-        <w:t>pool, and</w:t>
-      </w:r>
-      <w:proofErr w:type="gramEnd"/>
-      <w:r>
-        <w:t xml:space="preserve"> relax in a king bed. With elegant decor and serene garden views, this suite provides a tranquil retreat for rejuvenation and peaceful escape. Ideal for couples seeking both comfort and exclusivity, the Garden Suite promises an unforgettable stay amidst natures beauty.', 'https://playa-cms-assets.s3.amazonaws.com/styled/Hyatt_Zilara_Cap_Cana/rooms/new20/hyatt-zilara-cap-cana-ocean-view-one-bedroom-master-swim-up-suite-room.jpg/eae81229981f7a3230e20831ec349497', 'https://playa-cms-assets.s3.amazonaws.com/styled/Hyatt_Zilara_Cap_Cana/rooms/new20/hyatt-zilara-cap-cana-ocean-view-one-bedroom-master-swim-up-suite-view.jpg/5647754643b1512738a01469a436e6d5', 'https://playa-cms-assets.s3.amazonaws.com/styled/Hyatt_Zilara_Cap_Cana/rooms/new20/hyatt-zilara-cap-cana-ocean-view-one-bedroom-master-swim-up-suite-bathroom-1.jpg/0948733f8eddecb10e2da060c8e4e0d0'),</w:t>
+        <w:t xml:space="preserve"> suite features an open, airy layout that seamlessly connects to a lush outdoor space, where you can enjoy a refreshing dip in your own private pool, and relax in a king bed. With elegant decor and serene garden views, this suite provides a tranquil retreat for rejuvenation and peaceful escape. Ideal for couples seeking both comfort and exclusivity, the Garden Suite promises an unforgettable stay amidst natures beauty.', 'https://playa-cms-assets.s3.amazonaws.com/styled/Hyatt_Zilara_Cap_Cana/rooms/new20/hyatt-zilara-cap-cana-ocean-view-one-bedroom-master-swim-up-suite-room.jpg/eae81229981f7a3230e20831ec349497', 'https://playa-cms-assets.s3.amazonaws.com/styled/Hyatt_Zilara_Cap_Cana/rooms/new20/hyatt-zilara-cap-cana-ocean-view-one-bedroom-master-swim-up-suite-view.jpg/5647754643b1512738a01469a436e6d5', 'https://playa-cms-assets.s3.amazonaws.com/styled/Hyatt_Zilara_Cap_Cana/rooms/new20/hyatt-zilara-cap-cana-ocean-view-one-bedroom-master-swim-up-suite-bathroom-1.jpg/0948733f8eddecb10e2da060c8e4e0d0'),</w:t>
       </w:r>
     </w:p>
     <w:p>
@@ -766,15 +638,7 @@
         <w:spacing w:after="0" w:line="240" w:lineRule="auto"/>
       </w:pPr>
       <w:r>
-        <w:t xml:space="preserve">(301, 'Horizon Haven Suite w/ Balcony', 'Ocean', 'Suite', '1 King, 2 Twins, 1 Sofa Bed', 6, 'Located on the family-dedicated area of the resort, the </w:t>
-      </w:r>
-      <w:proofErr w:type="gramStart"/>
-      <w:r>
-        <w:t>upper level</w:t>
-      </w:r>
-      <w:proofErr w:type="gramEnd"/>
-      <w:r>
-        <w:t xml:space="preserve"> Ocean View Family Suite has the advantage of two separate bedrooms and a balcony off the master bedroom with beach views. Comfort and style are reflected in the bright, tasteful décor and furnishings and all the extra touches you would expect are included. You can be assured that your family will be thrilled with their stay here.', 'https://www.majestic-resorts.com/en/dms/multiHotel-MajesticResorts/majesticElegance/rooms/new/elegance-club-junior-suite-jacuzzi/elegance-club-junior-suite-jacuzzi1-majestic-elegance-punta-cana.jpg', 'https://static.arocdn.com/Sites/50/carlisle_bay/uploads/images/rooms46/roomimagethumb34/CB_Bay_Suite_2_1.jpg', 'https://static.arocdn.com/Sites/50/carlisle_bay/uploads/images/rooms46/roomimagethumb34/Beach-Balcony-Twin-Room.jpg'),</w:t>
+        <w:t>(301, 'Horizon Haven Suite w/ Balcony', 'Ocean', 'Suite', '1 King, 2 Twins, 1 Sofa Bed', 6, 'Located on the family-dedicated area of the resort, the upper level Ocean View Family Suite has the advantage of two separate bedrooms and a balcony off the master bedroom with beach views. Comfort and style are reflected in the bright, tasteful décor and furnishings and all the extra touches you would expect are included. You can be assured that your family will be thrilled with their stay here.', 'https://www.majestic-resorts.com/en/dms/multiHotel-MajesticResorts/majesticElegance/rooms/new/elegance-club-junior-suite-jacuzzi/elegance-club-junior-suite-jacuzzi1-majestic-elegance-punta-cana.jpg', 'https://static.arocdn.com/Sites/50/carlisle_bay/uploads/images/rooms46/roomimagethumb34/CB_Bay_Suite_2_1.jpg', 'https://static.arocdn.com/Sites/50/carlisle_bay/uploads/images/rooms46/roomimagethumb34/Beach-Balcony-Twin-Room.jpg'),</w:t>
       </w:r>
     </w:p>
     <w:p>
@@ -874,13 +738,8 @@
       </w:r>
       <w:r>
         <w:lastRenderedPageBreak/>
-        <w:t>kitchen with a marble island, and a beautiful stone hot tub. Upstairs, 3 bedrooms offer ensuite bathrooms, luxury linens, flat-screen TVs, and Mexican-inspired decor, all opening to a wrap-around terrace for al fresco lounging. With access to nearby beach clubs, hiking and biking trails, and included amenities like daily housekeeping and 24/7 security, this villa promises an unforgettable tropical retreat.', 'https://gallery.streamlinevrs.com/units-gallery/00/05/4F/image_164231367.jpeg', 'https://gallery.streamlinevrs.com/units-gallery/00/05/4F/image_164231384.jpeg', 'https://gallery.streamlinevrs.com/units-gallery/00/05/4F/image_164231379.jpeg'</w:t>
-      </w:r>
-      <w:proofErr w:type="gramStart"/>
-      <w:r>
-        <w:t>);</w:t>
-      </w:r>
-      <w:proofErr w:type="gramEnd"/>
+        <w:t>kitchen with a marble island, and a beautiful stone hot tub. Upstairs, 3 bedrooms offer ensuite bathrooms, luxury linens, flat-screen TVs, and Mexican-inspired decor, all opening to a wrap-around terrace for al fresco lounging. With access to nearby beach clubs, hiking and biking trails, and included amenities like daily housekeeping and 24/7 security, this villa promises an unforgettable tropical retreat.', 'https://gallery.streamlinevrs.com/units-gallery/00/05/4F/image_164231367.jpeg', 'https://gallery.streamlinevrs.com/units-gallery/00/05/4F/image_164231384.jpeg', 'https://gallery.streamlinevrs.com/units-gallery/00/05/4F/image_164231379.jpeg');</w:t>
+      </w:r>
     </w:p>
     <w:p>
       <w:pPr>

</xml_diff>